<commit_message>
update score and compress
</commit_message>
<xml_diff>
--- a/submission/scores.docx
+++ b/submission/scores.docx
@@ -1,6 +1,6 @@
 
 <file path=word/document.xml><?xml version="1.0" encoding="utf-8"?>
-<w:document xmlns:wpc="http://schemas.microsoft.com/office/word/2010/wordprocessingCanvas" xmlns:cx="http://schemas.microsoft.com/office/drawing/2014/chartex" xmlns:cx1="http://schemas.microsoft.com/office/drawing/2015/9/8/chartex" xmlns:cx2="http://schemas.microsoft.com/office/drawing/2015/10/21/chartex" xmlns:cx3="http://schemas.microsoft.com/office/drawing/2016/5/9/chartex" xmlns:cx4="http://schemas.microsoft.com/office/drawing/2016/5/10/chartex" xmlns:cx5="http://schemas.microsoft.com/office/drawing/2016/5/11/chartex" xmlns:cx6="http://schemas.microsoft.com/office/drawing/2016/5/12/chartex" xmlns:cx7="http://schemas.microsoft.com/office/drawing/2016/5/13/chartex" xmlns:cx8="http://schemas.microsoft.com/office/drawing/2016/5/14/chartex" xmlns:mc="http://schemas.openxmlformats.org/markup-compatibility/2006" xmlns:aink="http://schemas.microsoft.com/office/drawing/2016/ink" xmlns:am3d="http://schemas.microsoft.com/office/drawing/2017/model3d" xmlns:o="urn:schemas-microsoft-com:office:office" xmlns:r="http://schemas.openxmlformats.org/officeDocument/2006/relationships" xmlns:m="http://schemas.openxmlformats.org/officeDocument/2006/math" xmlns:v="urn:schemas-microsoft-com:vml" xmlns:wp14="http://schemas.microsoft.com/office/word/2010/wordprocessingDrawing" xmlns:wp="http://schemas.openxmlformats.org/drawingml/2006/wordprocessingDrawing" xmlns:w10="urn:schemas-microsoft-com:office:word" xmlns:w="http://schemas.openxmlformats.org/wordprocessingml/2006/main" xmlns:w14="http://schemas.microsoft.com/office/word/2010/wordml" xmlns:w15="http://schemas.microsoft.com/office/word/2012/wordml" xmlns:w16cid="http://schemas.microsoft.com/office/word/2016/wordml/cid" xmlns:w16se="http://schemas.microsoft.com/office/word/2015/wordml/symex" xmlns:wpg="http://schemas.microsoft.com/office/word/2010/wordprocessingGroup" xmlns:wpi="http://schemas.microsoft.com/office/word/2010/wordprocessingInk" xmlns:wne="http://schemas.microsoft.com/office/word/2006/wordml" xmlns:wps="http://schemas.microsoft.com/office/word/2010/wordprocessingShape" mc:Ignorable="w14 w15 w16se w16cid wp14">
+<w:document xmlns:wpc="http://schemas.microsoft.com/office/word/2010/wordprocessingCanvas" xmlns:cx="http://schemas.microsoft.com/office/drawing/2014/chartex" xmlns:cx1="http://schemas.microsoft.com/office/drawing/2015/9/8/chartex" xmlns:mc="http://schemas.openxmlformats.org/markup-compatibility/2006" xmlns:o="urn:schemas-microsoft-com:office:office" xmlns:r="http://schemas.openxmlformats.org/officeDocument/2006/relationships" xmlns:m="http://schemas.openxmlformats.org/officeDocument/2006/math" xmlns:v="urn:schemas-microsoft-com:vml" xmlns:wp14="http://schemas.microsoft.com/office/word/2010/wordprocessingDrawing" xmlns:wp="http://schemas.openxmlformats.org/drawingml/2006/wordprocessingDrawing" xmlns:w10="urn:schemas-microsoft-com:office:word" xmlns:w="http://schemas.openxmlformats.org/wordprocessingml/2006/main" xmlns:w14="http://schemas.microsoft.com/office/word/2010/wordml" xmlns:w15="http://schemas.microsoft.com/office/word/2012/wordml" xmlns:w16se="http://schemas.microsoft.com/office/word/2015/wordml/symex" xmlns:wpg="http://schemas.microsoft.com/office/word/2010/wordprocessingGroup" xmlns:wpi="http://schemas.microsoft.com/office/word/2010/wordprocessingInk" xmlns:wne="http://schemas.microsoft.com/office/word/2006/wordml" xmlns:wps="http://schemas.microsoft.com/office/word/2010/wordprocessingShape" mc:Ignorable="w14 w15 w16se wp14">
   <w:body>
     <w:p>
       <w:pPr>
@@ -116,14 +116,12 @@
         </w:rPr>
         <w:t xml:space="preserve"> </w:t>
       </w:r>
-      <w:proofErr w:type="gramStart"/>
       <w:r>
         <w:rPr>
           <w:rFonts w:ascii="Times New Roman" w:eastAsia="標楷體" w:hAnsi="Times New Roman" w:cs="Times New Roman" w:hint="eastAsia"/>
         </w:rPr>
         <w:t>謝言鼎</w:t>
       </w:r>
-      <w:proofErr w:type="gramEnd"/>
       <w:r>
         <w:rPr>
           <w:rFonts w:ascii="Times New Roman" w:eastAsia="標楷體" w:hAnsi="Times New Roman" w:cs="Times New Roman"/>
@@ -180,15 +178,7 @@
           <w:sz w:val="23"/>
           <w:szCs w:val="23"/>
         </w:rPr>
-        <w:t>(1) Area: (um2</w:t>
-      </w:r>
-      <w:proofErr w:type="gramStart"/>
-      <w:r>
-        <w:rPr>
-          <w:sz w:val="23"/>
-          <w:szCs w:val="23"/>
-        </w:rPr>
-        <w:t>)</w:t>
+        <w:t>(1) Area: (um2)</w:t>
       </w:r>
       <w:r>
         <w:rPr>
@@ -210,7 +200,6 @@
         </w:rPr>
         <w:t>358280</w:t>
       </w:r>
-      <w:proofErr w:type="gramEnd"/>
       <w:r>
         <w:rPr>
           <w:sz w:val="23"/>
@@ -235,7 +224,6 @@
           <w:szCs w:val="23"/>
         </w:rPr>
       </w:pPr>
-      <w:proofErr w:type="gramStart"/>
       <w:r>
         <w:rPr>
           <w:rFonts w:ascii="標楷體" w:eastAsia="標楷體" w:cs="標楷體" w:hint="eastAsia"/>
@@ -244,7 +232,6 @@
         </w:rPr>
         <w:t>截圖</w:t>
       </w:r>
-      <w:proofErr w:type="gramEnd"/>
       <w:r>
         <w:rPr>
           <w:rFonts w:eastAsia="標楷體"/>
@@ -256,6 +243,7 @@
       <w:r>
         <w:rPr>
           <w:rFonts w:eastAsia="標楷體"/>
+          <w:noProof/>
           <w:sz w:val="23"/>
           <w:szCs w:val="23"/>
         </w:rPr>
@@ -311,34 +299,7 @@
           <w:sz w:val="23"/>
           <w:szCs w:val="23"/>
         </w:rPr>
-        <w:t xml:space="preserve">(2) Total Simulation Time of given </w:t>
-      </w:r>
-      <w:proofErr w:type="spellStart"/>
-      <w:r>
-        <w:rPr>
-          <w:rFonts w:eastAsia="標楷體"/>
-          <w:sz w:val="23"/>
-          <w:szCs w:val="23"/>
-        </w:rPr>
-        <w:t>hasHazard</w:t>
-      </w:r>
-      <w:proofErr w:type="spellEnd"/>
-      <w:r>
-        <w:rPr>
-          <w:rFonts w:eastAsia="標楷體"/>
-          <w:sz w:val="23"/>
-          <w:szCs w:val="23"/>
-        </w:rPr>
-        <w:t xml:space="preserve"> testbench: (</w:t>
-      </w:r>
-      <w:proofErr w:type="gramStart"/>
-      <w:r>
-        <w:rPr>
-          <w:rFonts w:eastAsia="標楷體"/>
-          <w:sz w:val="23"/>
-          <w:szCs w:val="23"/>
-        </w:rPr>
-        <w:t xml:space="preserve">ns) </w:t>
+        <w:t xml:space="preserve">(2) Total Simulation Time of given hasHazard testbench: (ns) </w:t>
       </w:r>
       <w:r>
         <w:rPr>
@@ -354,28 +315,18 @@
           <w:sz w:val="23"/>
           <w:szCs w:val="23"/>
         </w:rPr>
-        <w:t>31209.790</w:t>
-      </w:r>
-      <w:proofErr w:type="gramEnd"/>
-      <w:r>
-        <w:rPr>
-          <w:rFonts w:eastAsia="標楷體"/>
-          <w:sz w:val="23"/>
-          <w:szCs w:val="23"/>
-        </w:rPr>
-        <w:t xml:space="preserve"> ns</w:t>
-      </w:r>
-    </w:p>
-    <w:p>
-      <w:pPr>
-        <w:pStyle w:val="Default"/>
-        <w:rPr>
-          <w:rFonts w:eastAsia="標楷體" w:hint="eastAsia"/>
-          <w:sz w:val="23"/>
-          <w:szCs w:val="23"/>
-        </w:rPr>
-      </w:pPr>
-      <w:proofErr w:type="gramStart"/>
+        <w:t>31209.790 ns</w:t>
+      </w:r>
+    </w:p>
+    <w:p>
+      <w:pPr>
+        <w:pStyle w:val="Default"/>
+        <w:rPr>
+          <w:rFonts w:eastAsia="標楷體"/>
+          <w:sz w:val="23"/>
+          <w:szCs w:val="23"/>
+        </w:rPr>
+      </w:pPr>
       <w:r>
         <w:rPr>
           <w:rFonts w:ascii="標楷體" w:eastAsia="標楷體" w:cs="標楷體" w:hint="eastAsia"/>
@@ -384,7 +335,6 @@
         </w:rPr>
         <w:t>截圖</w:t>
       </w:r>
-      <w:proofErr w:type="gramEnd"/>
       <w:r>
         <w:rPr>
           <w:rFonts w:eastAsia="標楷體"/>
@@ -485,7 +435,7 @@
       <w:pPr>
         <w:pStyle w:val="Default"/>
         <w:rPr>
-          <w:rFonts w:eastAsia="標楷體" w:hint="eastAsia"/>
+          <w:rFonts w:eastAsia="標楷體"/>
           <w:sz w:val="23"/>
           <w:szCs w:val="23"/>
         </w:rPr>
@@ -504,15 +454,7 @@
           <w:sz w:val="23"/>
           <w:szCs w:val="23"/>
         </w:rPr>
-        <w:t xml:space="preserve">1.118E10 </w:t>
-      </w:r>
-      <w:r>
-        <w:rPr>
-          <w:rFonts w:eastAsia="標楷體"/>
-          <w:sz w:val="23"/>
-          <w:szCs w:val="23"/>
-        </w:rPr>
-        <w:t>um</w:t>
+        <w:t>1.118E10 um</w:t>
       </w:r>
       <w:r>
         <w:rPr>
@@ -546,25 +488,7 @@
           <w:sz w:val="23"/>
           <w:szCs w:val="23"/>
         </w:rPr>
-        <w:t xml:space="preserve">(4) Clock cycle for post-syn simulation (cycle in </w:t>
-      </w:r>
-      <w:proofErr w:type="spellStart"/>
-      <w:r>
-        <w:rPr>
-          <w:rFonts w:eastAsia="標楷體"/>
-          <w:sz w:val="23"/>
-          <w:szCs w:val="23"/>
-        </w:rPr>
-        <w:t>sdc</w:t>
-      </w:r>
-      <w:proofErr w:type="spellEnd"/>
-      <w:r>
-        <w:rPr>
-          <w:rFonts w:eastAsia="標楷體"/>
-          <w:sz w:val="23"/>
-          <w:szCs w:val="23"/>
-        </w:rPr>
-        <w:t xml:space="preserve">, not cycle in testbench): (ns) </w:t>
+        <w:t xml:space="preserve">(4) Clock cycle for post-syn simulation (cycle in sdc, not cycle in testbench): (ns) </w:t>
       </w:r>
     </w:p>
     <w:p>
@@ -598,7 +522,7 @@
       <w:pPr>
         <w:pStyle w:val="Default"/>
         <w:rPr>
-          <w:rFonts w:eastAsia="標楷體" w:hint="eastAsia"/>
+          <w:rFonts w:eastAsia="標楷體"/>
           <w:sz w:val="23"/>
           <w:szCs w:val="23"/>
         </w:rPr>
@@ -621,65 +545,25 @@
           <w:sz w:val="23"/>
           <w:szCs w:val="23"/>
         </w:rPr>
-        <w:t xml:space="preserve">2. </w:t>
-      </w:r>
-      <w:proofErr w:type="spellStart"/>
-      <w:r>
-        <w:rPr>
-          <w:rFonts w:eastAsia="標楷體"/>
-          <w:b/>
-          <w:bCs/>
-          <w:sz w:val="23"/>
-          <w:szCs w:val="23"/>
-        </w:rPr>
-        <w:t>BrPred</w:t>
-      </w:r>
-      <w:proofErr w:type="spellEnd"/>
-      <w:r>
-        <w:rPr>
-          <w:rFonts w:eastAsia="標楷體"/>
-          <w:b/>
-          <w:bCs/>
-          <w:sz w:val="23"/>
-          <w:szCs w:val="23"/>
-        </w:rPr>
-        <w:t xml:space="preserve"> </w:t>
-      </w:r>
-    </w:p>
-    <w:p>
-      <w:pPr>
-        <w:pStyle w:val="Default"/>
-        <w:rPr>
-          <w:rFonts w:eastAsia="標楷體"/>
-          <w:sz w:val="23"/>
-          <w:szCs w:val="23"/>
-        </w:rPr>
-      </w:pPr>
-      <w:r>
-        <w:rPr>
-          <w:rFonts w:eastAsia="標楷體"/>
-          <w:sz w:val="23"/>
-          <w:szCs w:val="23"/>
-        </w:rPr>
-        <w:t xml:space="preserve">(1) Total execution cycles of given </w:t>
-      </w:r>
-      <w:proofErr w:type="spellStart"/>
-      <w:r>
-        <w:rPr>
-          <w:rFonts w:eastAsia="標楷體"/>
-          <w:sz w:val="23"/>
-          <w:szCs w:val="23"/>
-        </w:rPr>
-        <w:t>I_mem_BrPred</w:t>
-      </w:r>
-      <w:proofErr w:type="spellEnd"/>
-      <w:r>
-        <w:rPr>
-          <w:rFonts w:eastAsia="標楷體"/>
-          <w:sz w:val="23"/>
-          <w:szCs w:val="23"/>
-        </w:rPr>
-        <w:t xml:space="preserve">: </w:t>
+        <w:t xml:space="preserve">2. BrPred </w:t>
+      </w:r>
+    </w:p>
+    <w:p>
+      <w:pPr>
+        <w:pStyle w:val="Default"/>
+        <w:rPr>
+          <w:rFonts w:eastAsia="標楷體"/>
+          <w:sz w:val="23"/>
+          <w:szCs w:val="23"/>
+        </w:rPr>
+      </w:pPr>
+      <w:r>
+        <w:rPr>
+          <w:rFonts w:eastAsia="標楷體"/>
+          <w:sz w:val="23"/>
+          <w:szCs w:val="23"/>
+        </w:rPr>
+        <w:t xml:space="preserve">(1) Total execution cycles of given I_mem_BrPred: </w:t>
       </w:r>
       <w:r>
         <w:rPr>
@@ -699,7 +583,6 @@
           <w:szCs w:val="23"/>
         </w:rPr>
       </w:pPr>
-      <w:proofErr w:type="gramStart"/>
       <w:r>
         <w:rPr>
           <w:rFonts w:ascii="標楷體" w:eastAsia="標楷體" w:cs="標楷體" w:hint="eastAsia"/>
@@ -709,7 +592,6 @@
         <w:lastRenderedPageBreak/>
         <w:t>截圖</w:t>
       </w:r>
-      <w:proofErr w:type="gramEnd"/>
       <w:r>
         <w:rPr>
           <w:rFonts w:eastAsia="標楷體"/>
@@ -721,6 +603,7 @@
       <w:r>
         <w:rPr>
           <w:rFonts w:eastAsia="標楷體"/>
+          <w:noProof/>
           <w:sz w:val="23"/>
           <w:szCs w:val="23"/>
         </w:rPr>
@@ -776,18 +659,68 @@
           <w:sz w:val="23"/>
           <w:szCs w:val="23"/>
         </w:rPr>
-        <w:t xml:space="preserve">(2) Total execution cycles of given </w:t>
-      </w:r>
-      <w:proofErr w:type="spellStart"/>
-      <w:r>
-        <w:rPr>
-          <w:rFonts w:eastAsia="標楷體"/>
-          <w:sz w:val="23"/>
-          <w:szCs w:val="23"/>
-        </w:rPr>
-        <w:t>I_mem_hasHazard</w:t>
-      </w:r>
-      <w:proofErr w:type="spellEnd"/>
+        <w:t xml:space="preserve">(2) Total execution cycles of given I_mem_hasHazard: </w:t>
+      </w:r>
+    </w:p>
+    <w:p>
+      <w:pPr>
+        <w:pStyle w:val="Default"/>
+        <w:rPr>
+          <w:rFonts w:eastAsia="標楷體"/>
+          <w:sz w:val="23"/>
+          <w:szCs w:val="23"/>
+        </w:rPr>
+      </w:pPr>
+      <w:r>
+        <w:rPr>
+          <w:rFonts w:eastAsia="標楷體"/>
+          <w:sz w:val="23"/>
+          <w:szCs w:val="23"/>
+        </w:rPr>
+        <w:t>We haven’t pass the RTL simulation</w:t>
+      </w:r>
+      <w:r>
+        <w:rPr>
+          <w:rFonts w:eastAsia="標楷體"/>
+          <w:sz w:val="23"/>
+          <w:szCs w:val="23"/>
+        </w:rPr>
+        <w:t xml:space="preserve"> yet</w:t>
+      </w:r>
+      <w:r>
+        <w:rPr>
+          <w:rFonts w:eastAsia="標楷體"/>
+          <w:sz w:val="23"/>
+          <w:szCs w:val="23"/>
+        </w:rPr>
+        <w:t xml:space="preserve"> </w:t>
+      </w:r>
+      <w:r>
+        <w:rPr>
+          <w:rFonts w:eastAsia="標楷體"/>
+          <w:sz w:val="23"/>
+          <w:szCs w:val="23"/>
+        </w:rPr>
+        <w:t>…</w:t>
+      </w:r>
+    </w:p>
+    <w:p>
+      <w:pPr>
+        <w:pStyle w:val="Default"/>
+        <w:rPr>
+          <w:rFonts w:eastAsia="標楷體"/>
+          <w:sz w:val="23"/>
+          <w:szCs w:val="23"/>
+        </w:rPr>
+      </w:pPr>
+      <w:r>
+        <w:rPr>
+          <w:rFonts w:ascii="標楷體" w:eastAsia="標楷體" w:cs="標楷體" w:hint="eastAsia"/>
+          <w:sz w:val="23"/>
+          <w:szCs w:val="23"/>
+        </w:rPr>
+        <w:t>截圖</w:t>
+      </w:r>
       <w:r>
         <w:rPr>
           <w:rFonts w:eastAsia="標楷體"/>
@@ -812,113 +745,7 @@
           <w:sz w:val="23"/>
           <w:szCs w:val="23"/>
         </w:rPr>
-        <w:t xml:space="preserve">We haven’t </w:t>
-      </w:r>
-      <w:proofErr w:type="gramStart"/>
-      <w:r>
-        <w:rPr>
-          <w:rFonts w:eastAsia="標楷體"/>
-          <w:sz w:val="23"/>
-          <w:szCs w:val="23"/>
-        </w:rPr>
-        <w:t>pass</w:t>
-      </w:r>
-      <w:proofErr w:type="gramEnd"/>
-      <w:r>
-        <w:rPr>
-          <w:rFonts w:eastAsia="標楷體"/>
-          <w:sz w:val="23"/>
-          <w:szCs w:val="23"/>
-        </w:rPr>
-        <w:t xml:space="preserve"> the RTL simulation</w:t>
-      </w:r>
-      <w:r>
-        <w:rPr>
-          <w:rFonts w:eastAsia="標楷體"/>
-          <w:sz w:val="23"/>
-          <w:szCs w:val="23"/>
-        </w:rPr>
-        <w:t xml:space="preserve"> yet</w:t>
-      </w:r>
-      <w:r>
-        <w:rPr>
-          <w:rFonts w:eastAsia="標楷體"/>
-          <w:sz w:val="23"/>
-          <w:szCs w:val="23"/>
-        </w:rPr>
-        <w:t xml:space="preserve"> </w:t>
-      </w:r>
-      <w:r>
-        <w:rPr>
-          <w:rFonts w:eastAsia="標楷體"/>
-          <w:sz w:val="23"/>
-          <w:szCs w:val="23"/>
-        </w:rPr>
-        <w:t>…</w:t>
-      </w:r>
-    </w:p>
-    <w:p>
-      <w:pPr>
-        <w:pStyle w:val="Default"/>
-        <w:rPr>
-          <w:rFonts w:eastAsia="標楷體"/>
-          <w:sz w:val="23"/>
-          <w:szCs w:val="23"/>
-        </w:rPr>
-      </w:pPr>
-      <w:proofErr w:type="gramStart"/>
-      <w:r>
-        <w:rPr>
-          <w:rFonts w:ascii="標楷體" w:eastAsia="標楷體" w:cs="標楷體" w:hint="eastAsia"/>
-          <w:sz w:val="23"/>
-          <w:szCs w:val="23"/>
-        </w:rPr>
-        <w:t>截圖</w:t>
-      </w:r>
-      <w:proofErr w:type="gramEnd"/>
-      <w:r>
-        <w:rPr>
-          <w:rFonts w:eastAsia="標楷體"/>
-          <w:sz w:val="23"/>
-          <w:szCs w:val="23"/>
-        </w:rPr>
-        <w:t xml:space="preserve">: </w:t>
-      </w:r>
-    </w:p>
-    <w:p>
-      <w:pPr>
-        <w:pStyle w:val="Default"/>
-        <w:rPr>
-          <w:rFonts w:eastAsia="標楷體"/>
-          <w:sz w:val="23"/>
-          <w:szCs w:val="23"/>
-        </w:rPr>
-      </w:pPr>
-      <w:r>
-        <w:rPr>
-          <w:rFonts w:eastAsia="標楷體"/>
-          <w:sz w:val="23"/>
-          <w:szCs w:val="23"/>
-        </w:rPr>
-        <w:t xml:space="preserve">(3) Synthesis area of BPU (Total area of </w:t>
-      </w:r>
-      <w:proofErr w:type="spellStart"/>
-      <w:r>
-        <w:rPr>
-          <w:rFonts w:eastAsia="標楷體"/>
-          <w:sz w:val="23"/>
-          <w:szCs w:val="23"/>
-        </w:rPr>
-        <w:t>BrPred</w:t>
-      </w:r>
-      <w:proofErr w:type="spellEnd"/>
-      <w:r>
-        <w:rPr>
-          <w:rFonts w:eastAsia="標楷體"/>
-          <w:sz w:val="23"/>
-          <w:szCs w:val="23"/>
-        </w:rPr>
-        <w:t xml:space="preserve"> minus baseline design, two design clock cycle need to be same): (um</w:t>
+        <w:t>(3) Synthesis area of BPU (Total area of BrPred minus baseline design, two design clock cycle need to be same): (um</w:t>
       </w:r>
       <w:r>
         <w:rPr>
@@ -1123,10 +950,78 @@
       <w:pPr>
         <w:pStyle w:val="Default"/>
         <w:rPr>
+          <w:rFonts w:eastAsia="標楷體"/>
+          <w:sz w:val="23"/>
+          <w:szCs w:val="23"/>
+        </w:rPr>
+      </w:pPr>
+      <w:r>
+        <w:rPr>
           <w:rFonts w:eastAsia="標楷體" w:hint="eastAsia"/>
           <w:sz w:val="23"/>
           <w:szCs w:val="23"/>
         </w:rPr>
+        <w:t>W</w:t>
+      </w:r>
+      <w:r>
+        <w:rPr>
+          <w:rFonts w:eastAsia="標楷體"/>
+          <w:sz w:val="23"/>
+          <w:szCs w:val="23"/>
+        </w:rPr>
+        <w:t xml:space="preserve">e are not sure hot to </w:t>
+      </w:r>
+      <w:r>
+        <w:rPr>
+          <w:rFonts w:eastAsia="標楷體"/>
+          <w:sz w:val="23"/>
+          <w:szCs w:val="23"/>
+        </w:rPr>
+        <w:t>calculat</w:t>
+      </w:r>
+      <w:r>
+        <w:rPr>
+          <w:rFonts w:eastAsia="標楷體"/>
+          <w:sz w:val="23"/>
+          <w:szCs w:val="23"/>
+        </w:rPr>
+        <w:t>e</w:t>
+      </w:r>
+      <w:r>
+        <w:rPr>
+          <w:rFonts w:eastAsia="標楷體"/>
+          <w:sz w:val="23"/>
+          <w:szCs w:val="23"/>
+        </w:rPr>
+        <w:t xml:space="preserve"> …</w:t>
+      </w:r>
+    </w:p>
+    <w:p>
+      <w:pPr>
+        <w:pStyle w:val="Default"/>
+        <w:rPr>
+          <w:rFonts w:eastAsia="標楷體"/>
+          <w:sz w:val="23"/>
+          <w:szCs w:val="23"/>
+        </w:rPr>
+      </w:pPr>
+      <w:r>
+        <w:rPr>
+          <w:rFonts w:eastAsia="標楷體"/>
+          <w:sz w:val="23"/>
+          <w:szCs w:val="23"/>
+        </w:rPr>
+        <w:t xml:space="preserve">(2) Total execution time of given I_mem_L2Cache: (ns) </w:t>
+      </w:r>
+    </w:p>
+    <w:p>
+      <w:pPr>
+        <w:pStyle w:val="Default"/>
+        <w:rPr>
+          <w:rFonts w:eastAsia="標楷體"/>
+          <w:sz w:val="23"/>
+          <w:szCs w:val="23"/>
+        </w:rPr>
       </w:pPr>
       <w:r>
         <w:rPr>
@@ -1134,102 +1029,6 @@
           <w:sz w:val="23"/>
           <w:szCs w:val="23"/>
         </w:rPr>
-        <w:t>W</w:t>
-      </w:r>
-      <w:r>
-        <w:rPr>
-          <w:rFonts w:eastAsia="標楷體"/>
-          <w:sz w:val="23"/>
-          <w:szCs w:val="23"/>
-        </w:rPr>
-        <w:t xml:space="preserve">e are not sure </w:t>
-      </w:r>
-      <w:proofErr w:type="spellStart"/>
-      <w:r>
-        <w:rPr>
-          <w:rFonts w:eastAsia="標楷體"/>
-          <w:sz w:val="23"/>
-          <w:szCs w:val="23"/>
-        </w:rPr>
-        <w:t>hot</w:t>
-      </w:r>
-      <w:proofErr w:type="spellEnd"/>
-      <w:r>
-        <w:rPr>
-          <w:rFonts w:eastAsia="標楷體"/>
-          <w:sz w:val="23"/>
-          <w:szCs w:val="23"/>
-        </w:rPr>
-        <w:t xml:space="preserve"> to </w:t>
-      </w:r>
-      <w:r>
-        <w:rPr>
-          <w:rFonts w:eastAsia="標楷體"/>
-          <w:sz w:val="23"/>
-          <w:szCs w:val="23"/>
-        </w:rPr>
-        <w:t>calculat</w:t>
-      </w:r>
-      <w:r>
-        <w:rPr>
-          <w:rFonts w:eastAsia="標楷體"/>
-          <w:sz w:val="23"/>
-          <w:szCs w:val="23"/>
-        </w:rPr>
-        <w:t>e</w:t>
-      </w:r>
-      <w:r>
-        <w:rPr>
-          <w:rFonts w:eastAsia="標楷體"/>
-          <w:sz w:val="23"/>
-          <w:szCs w:val="23"/>
-        </w:rPr>
-        <w:t xml:space="preserve"> </w:t>
-      </w:r>
-      <w:bookmarkStart w:id="0" w:name="_GoBack"/>
-      <w:bookmarkEnd w:id="0"/>
-      <w:r>
-        <w:rPr>
-          <w:rFonts w:eastAsia="標楷體"/>
-          <w:sz w:val="23"/>
-          <w:szCs w:val="23"/>
-        </w:rPr>
-        <w:t>…</w:t>
-      </w:r>
-    </w:p>
-    <w:p>
-      <w:pPr>
-        <w:pStyle w:val="Default"/>
-        <w:rPr>
-          <w:rFonts w:eastAsia="標楷體"/>
-          <w:sz w:val="23"/>
-          <w:szCs w:val="23"/>
-        </w:rPr>
-      </w:pPr>
-      <w:r>
-        <w:rPr>
-          <w:rFonts w:eastAsia="標楷體"/>
-          <w:sz w:val="23"/>
-          <w:szCs w:val="23"/>
-        </w:rPr>
-        <w:t xml:space="preserve">(2) Total execution time of given I_mem_L2Cache: (ns) </w:t>
-      </w:r>
-    </w:p>
-    <w:p>
-      <w:pPr>
-        <w:pStyle w:val="Default"/>
-        <w:rPr>
-          <w:rFonts w:eastAsia="標楷體"/>
-          <w:sz w:val="23"/>
-          <w:szCs w:val="23"/>
-        </w:rPr>
-      </w:pPr>
-      <w:r>
-        <w:rPr>
-          <w:rFonts w:eastAsia="標楷體" w:hint="eastAsia"/>
-          <w:sz w:val="23"/>
-          <w:szCs w:val="23"/>
-        </w:rPr>
         <w:t>1</w:t>
       </w:r>
       <w:r>
@@ -1250,7 +1049,6 @@
           <w:szCs w:val="23"/>
         </w:rPr>
       </w:pPr>
-      <w:proofErr w:type="gramStart"/>
       <w:r>
         <w:rPr>
           <w:rFonts w:ascii="標楷體" w:eastAsia="標楷體" w:cs="標楷體" w:hint="eastAsia"/>
@@ -1259,7 +1057,6 @@
         </w:rPr>
         <w:t>截圖</w:t>
       </w:r>
-      <w:proofErr w:type="gramEnd"/>
       <w:r>
         <w:rPr>
           <w:rFonts w:eastAsia="標楷體"/>
@@ -1271,6 +1068,7 @@
       <w:r>
         <w:rPr>
           <w:rFonts w:eastAsia="標楷體"/>
+          <w:noProof/>
           <w:sz w:val="23"/>
           <w:szCs w:val="23"/>
         </w:rPr>
@@ -1315,7 +1113,7 @@
       <w:pPr>
         <w:pStyle w:val="Default"/>
         <w:rPr>
-          <w:rFonts w:eastAsia="標楷體" w:hint="eastAsia"/>
+          <w:rFonts w:eastAsia="標楷體"/>
           <w:sz w:val="23"/>
           <w:szCs w:val="23"/>
         </w:rPr>
@@ -1384,7 +1182,6 @@
           <w:szCs w:val="23"/>
         </w:rPr>
       </w:pPr>
-      <w:proofErr w:type="gramStart"/>
       <w:r>
         <w:rPr>
           <w:rFonts w:ascii="標楷體" w:eastAsia="標楷體" w:cs="標楷體" w:hint="eastAsia"/>
@@ -1393,7 +1190,6 @@
         </w:rPr>
         <w:t>截圖</w:t>
       </w:r>
-      <w:proofErr w:type="gramEnd"/>
       <w:r>
         <w:rPr>
           <w:rFonts w:eastAsia="標楷體"/>
@@ -1402,53 +1198,150 @@
         </w:rPr>
         <w:t xml:space="preserve">: </w:t>
       </w:r>
-    </w:p>
-    <w:p>
-      <w:pPr>
-        <w:pStyle w:val="Default"/>
-        <w:rPr>
-          <w:rFonts w:eastAsia="標楷體"/>
-          <w:sz w:val="23"/>
-          <w:szCs w:val="23"/>
-        </w:rPr>
-      </w:pPr>
-      <w:r>
-        <w:rPr>
-          <w:rFonts w:eastAsia="標楷體"/>
-          <w:sz w:val="23"/>
-          <w:szCs w:val="23"/>
-        </w:rPr>
-        <w:t xml:space="preserve">(2) Total Simulation Time of given </w:t>
-      </w:r>
-      <w:proofErr w:type="spellStart"/>
-      <w:r>
-        <w:rPr>
-          <w:rFonts w:eastAsia="標楷體"/>
-          <w:sz w:val="23"/>
-          <w:szCs w:val="23"/>
-        </w:rPr>
-        <w:t>I_mem_compression</w:t>
-      </w:r>
-      <w:proofErr w:type="spellEnd"/>
-      <w:r>
-        <w:rPr>
-          <w:rFonts w:eastAsia="標楷體"/>
-          <w:sz w:val="23"/>
-          <w:szCs w:val="23"/>
-        </w:rPr>
-        <w:t xml:space="preserve">: (ns) </w:t>
-      </w:r>
-    </w:p>
-    <w:p>
-      <w:pPr>
-        <w:pStyle w:val="Default"/>
-        <w:rPr>
-          <w:rFonts w:eastAsia="標楷體"/>
-          <w:sz w:val="23"/>
-          <w:szCs w:val="23"/>
-        </w:rPr>
-      </w:pPr>
-      <w:proofErr w:type="gramStart"/>
+      <w:r>
+        <w:rPr>
+          <w:rFonts w:eastAsia="標楷體"/>
+          <w:sz w:val="23"/>
+          <w:szCs w:val="23"/>
+        </w:rPr>
+        <w:drawing>
+          <wp:inline distT="0" distB="0" distL="0" distR="0" wp14:anchorId="332F6BB3" wp14:editId="3D437D7B">
+            <wp:extent cx="4505954" cy="3467584"/>
+            <wp:effectExtent l="0" t="0" r="9525" b="0"/>
+            <wp:docPr id="6" name="圖片 6"/>
+            <wp:cNvGraphicFramePr>
+              <a:graphicFrameLocks xmlns:a="http://schemas.openxmlformats.org/drawingml/2006/main" noChangeAspect="1"/>
+            </wp:cNvGraphicFramePr>
+            <a:graphic xmlns:a="http://schemas.openxmlformats.org/drawingml/2006/main">
+              <a:graphicData uri="http://schemas.openxmlformats.org/drawingml/2006/picture">
+                <pic:pic xmlns:pic="http://schemas.openxmlformats.org/drawingml/2006/picture">
+                  <pic:nvPicPr>
+                    <pic:cNvPr id="1" name=""/>
+                    <pic:cNvPicPr/>
+                  </pic:nvPicPr>
+                  <pic:blipFill>
+                    <a:blip r:embed="rId12"/>
+                    <a:stretch>
+                      <a:fillRect/>
+                    </a:stretch>
+                  </pic:blipFill>
+                  <pic:spPr>
+                    <a:xfrm>
+                      <a:off x="0" y="0"/>
+                      <a:ext cx="4505954" cy="3467584"/>
+                    </a:xfrm>
+                    <a:prstGeom prst="rect">
+                      <a:avLst/>
+                    </a:prstGeom>
+                  </pic:spPr>
+                </pic:pic>
+              </a:graphicData>
+            </a:graphic>
+          </wp:inline>
+        </w:drawing>
+      </w:r>
+    </w:p>
+    <w:p>
+      <w:pPr>
+        <w:pStyle w:val="Default"/>
+        <w:rPr>
+          <w:rFonts w:eastAsia="標楷體"/>
+          <w:sz w:val="23"/>
+          <w:szCs w:val="23"/>
+        </w:rPr>
+      </w:pPr>
+      <w:r>
+        <w:rPr>
+          <w:rFonts w:eastAsia="標楷體"/>
+          <w:sz w:val="23"/>
+          <w:szCs w:val="23"/>
+        </w:rPr>
+        <w:t>346059-</w:t>
+      </w:r>
+      <w:r>
+        <w:rPr>
+          <w:rFonts w:eastAsia="標楷體"/>
+          <w:sz w:val="23"/>
+          <w:szCs w:val="23"/>
+        </w:rPr>
+        <w:t>325444</w:t>
+      </w:r>
+      <w:r>
+        <w:rPr>
+          <w:rFonts w:eastAsia="標楷體"/>
+          <w:sz w:val="23"/>
+          <w:szCs w:val="23"/>
+        </w:rPr>
+        <w:t xml:space="preserve"> = 20615</w:t>
+      </w:r>
+      <w:r>
+        <w:rPr>
+          <w:rFonts w:eastAsia="標楷體"/>
+          <w:sz w:val="23"/>
+          <w:szCs w:val="23"/>
+        </w:rPr>
+        <w:t xml:space="preserve"> </w:t>
+      </w:r>
+      <w:r>
+        <w:rPr>
+          <w:rFonts w:eastAsia="標楷體"/>
+          <w:sz w:val="23"/>
+          <w:szCs w:val="23"/>
+        </w:rPr>
+        <w:t>um</w:t>
+      </w:r>
+      <w:r>
+        <w:rPr>
+          <w:rFonts w:eastAsia="標楷體"/>
+          <w:sz w:val="16"/>
+          <w:szCs w:val="16"/>
+        </w:rPr>
+        <w:t>^2</w:t>
+      </w:r>
+    </w:p>
+    <w:p>
+      <w:pPr>
+        <w:pStyle w:val="Default"/>
+        <w:rPr>
+          <w:rFonts w:eastAsia="標楷體"/>
+          <w:sz w:val="23"/>
+          <w:szCs w:val="23"/>
+        </w:rPr>
+      </w:pPr>
+      <w:r>
+        <w:rPr>
+          <w:rFonts w:eastAsia="標楷體"/>
+          <w:sz w:val="23"/>
+          <w:szCs w:val="23"/>
+        </w:rPr>
+        <w:t xml:space="preserve">(2) Total Simulation Time of given I_mem_compression: (ns) </w:t>
+      </w:r>
+      <w:r>
+        <w:rPr>
+          <w:rFonts w:eastAsia="標楷體" w:hint="eastAsia"/>
+          <w:sz w:val="23"/>
+          <w:szCs w:val="23"/>
+        </w:rPr>
+        <w:t>1869.45 n</w:t>
+      </w:r>
+      <w:r>
+        <w:rPr>
+          <w:rFonts w:eastAsia="標楷體"/>
+          <w:sz w:val="23"/>
+          <w:szCs w:val="23"/>
+        </w:rPr>
+        <w:t>s</w:t>
+      </w:r>
+    </w:p>
+    <w:p>
+      <w:pPr>
+        <w:pStyle w:val="Default"/>
+        <w:rPr>
+          <w:rFonts w:eastAsia="標楷體"/>
+          <w:sz w:val="23"/>
+          <w:szCs w:val="23"/>
+        </w:rPr>
+      </w:pPr>
       <w:r>
         <w:rPr>
           <w:rFonts w:ascii="標楷體" w:eastAsia="標楷體" w:cs="標楷體" w:hint="eastAsia"/>
@@ -1457,7 +1350,6 @@
         </w:rPr>
         <w:t>截圖</w:t>
       </w:r>
-      <w:proofErr w:type="gramEnd"/>
       <w:r>
         <w:rPr>
           <w:rFonts w:eastAsia="標楷體"/>
@@ -1465,6 +1357,62 @@
           <w:szCs w:val="23"/>
         </w:rPr>
         <w:t xml:space="preserve">: </w:t>
+      </w:r>
+      <w:r>
+        <w:rPr>
+          <w:rFonts w:eastAsia="標楷體"/>
+          <w:noProof/>
+          <w:sz w:val="23"/>
+          <w:szCs w:val="23"/>
+        </w:rPr>
+        <w:drawing>
+          <wp:inline distT="0" distB="0" distL="0" distR="0" wp14:anchorId="4A3F1646" wp14:editId="5338CB36">
+            <wp:extent cx="5274310" cy="1217930"/>
+            <wp:effectExtent l="0" t="0" r="2540" b="1270"/>
+            <wp:docPr id="3" name="圖片 3" descr="D:\Documents\Downloads\285710187_571774571031800_9055830279755158595_n.png"/>
+            <wp:cNvGraphicFramePr>
+              <a:graphicFrameLocks xmlns:a="http://schemas.openxmlformats.org/drawingml/2006/main" noChangeAspect="1"/>
+            </wp:cNvGraphicFramePr>
+            <a:graphic xmlns:a="http://schemas.openxmlformats.org/drawingml/2006/main">
+              <a:graphicData uri="http://schemas.openxmlformats.org/drawingml/2006/picture">
+                <pic:pic xmlns:pic="http://schemas.openxmlformats.org/drawingml/2006/picture">
+                  <pic:nvPicPr>
+                    <pic:cNvPr id="0" name="Picture 3" descr="D:\Documents\Downloads\285710187_571774571031800_9055830279755158595_n.png"/>
+                    <pic:cNvPicPr>
+                      <a:picLocks noChangeAspect="1" noChangeArrowheads="1"/>
+                    </pic:cNvPicPr>
+                  </pic:nvPicPr>
+                  <pic:blipFill>
+                    <a:blip r:embed="rId13">
+                      <a:extLst>
+                        <a:ext uri="{28A0092B-C50C-407E-A947-70E740481C1C}">
+                          <a14:useLocalDpi xmlns:a14="http://schemas.microsoft.com/office/drawing/2010/main" val="0"/>
+                        </a:ext>
+                      </a:extLst>
+                    </a:blip>
+                    <a:srcRect/>
+                    <a:stretch>
+                      <a:fillRect/>
+                    </a:stretch>
+                  </pic:blipFill>
+                  <pic:spPr bwMode="auto">
+                    <a:xfrm>
+                      <a:off x="0" y="0"/>
+                      <a:ext cx="5274310" cy="1217930"/>
+                    </a:xfrm>
+                    <a:prstGeom prst="rect">
+                      <a:avLst/>
+                    </a:prstGeom>
+                    <a:noFill/>
+                    <a:ln>
+                      <a:noFill/>
+                    </a:ln>
+                  </pic:spPr>
+                </pic:pic>
+              </a:graphicData>
+            </a:graphic>
+          </wp:inline>
+        </w:drawing>
       </w:r>
     </w:p>
     <w:p>
@@ -1580,17 +1528,14 @@
           <w:szCs w:val="23"/>
         </w:rPr>
       </w:pPr>
-      <w:proofErr w:type="gramStart"/>
       <w:r>
         <w:rPr>
           <w:rFonts w:ascii="標楷體" w:eastAsia="標楷體" w:cs="標楷體" w:hint="eastAsia"/>
           <w:sz w:val="23"/>
           <w:szCs w:val="23"/>
         </w:rPr>
-        <w:lastRenderedPageBreak/>
         <w:t>截圖</w:t>
       </w:r>
-      <w:proofErr w:type="gramEnd"/>
       <w:r>
         <w:rPr>
           <w:rFonts w:eastAsia="標楷體"/>
@@ -1599,53 +1544,78 @@
         </w:rPr>
         <w:t xml:space="preserve">: </w:t>
       </w:r>
-    </w:p>
-    <w:p>
-      <w:pPr>
-        <w:pStyle w:val="Default"/>
-        <w:rPr>
-          <w:rFonts w:eastAsia="標楷體"/>
-          <w:sz w:val="23"/>
-          <w:szCs w:val="23"/>
-        </w:rPr>
-      </w:pPr>
-      <w:r>
-        <w:rPr>
-          <w:rFonts w:eastAsia="標楷體"/>
-          <w:sz w:val="23"/>
-          <w:szCs w:val="23"/>
-        </w:rPr>
-        <w:t xml:space="preserve">(2) Total Simulation Time of given </w:t>
-      </w:r>
-      <w:proofErr w:type="spellStart"/>
-      <w:r>
-        <w:rPr>
-          <w:rFonts w:eastAsia="標楷體"/>
-          <w:sz w:val="23"/>
-          <w:szCs w:val="23"/>
-        </w:rPr>
-        <w:t>I_mem_compression</w:t>
-      </w:r>
-      <w:proofErr w:type="spellEnd"/>
-      <w:r>
-        <w:rPr>
-          <w:rFonts w:eastAsia="標楷體"/>
-          <w:sz w:val="23"/>
-          <w:szCs w:val="23"/>
-        </w:rPr>
-        <w:t xml:space="preserve">: (ns) </w:t>
-      </w:r>
-    </w:p>
-    <w:p>
-      <w:pPr>
-        <w:pStyle w:val="Default"/>
-        <w:rPr>
-          <w:rFonts w:eastAsia="標楷體"/>
-          <w:sz w:val="23"/>
-          <w:szCs w:val="23"/>
-        </w:rPr>
-      </w:pPr>
-      <w:proofErr w:type="gramStart"/>
+      <w:r>
+        <w:rPr>
+          <w:rFonts w:eastAsia="標楷體"/>
+          <w:sz w:val="23"/>
+          <w:szCs w:val="23"/>
+        </w:rPr>
+        <w:drawing>
+          <wp:inline distT="0" distB="0" distL="0" distR="0" wp14:anchorId="4200FA95" wp14:editId="3A99FB9F">
+            <wp:extent cx="4505954" cy="3467584"/>
+            <wp:effectExtent l="0" t="0" r="9525" b="0"/>
+            <wp:docPr id="8" name="圖片 8"/>
+            <wp:cNvGraphicFramePr>
+              <a:graphicFrameLocks xmlns:a="http://schemas.openxmlformats.org/drawingml/2006/main" noChangeAspect="1"/>
+            </wp:cNvGraphicFramePr>
+            <a:graphic xmlns:a="http://schemas.openxmlformats.org/drawingml/2006/main">
+              <a:graphicData uri="http://schemas.openxmlformats.org/drawingml/2006/picture">
+                <pic:pic xmlns:pic="http://schemas.openxmlformats.org/drawingml/2006/picture">
+                  <pic:nvPicPr>
+                    <pic:cNvPr id="1" name=""/>
+                    <pic:cNvPicPr/>
+                  </pic:nvPicPr>
+                  <pic:blipFill>
+                    <a:blip r:embed="rId12"/>
+                    <a:stretch>
+                      <a:fillRect/>
+                    </a:stretch>
+                  </pic:blipFill>
+                  <pic:spPr>
+                    <a:xfrm>
+                      <a:off x="0" y="0"/>
+                      <a:ext cx="4505954" cy="3467584"/>
+                    </a:xfrm>
+                    <a:prstGeom prst="rect">
+                      <a:avLst/>
+                    </a:prstGeom>
+                  </pic:spPr>
+                </pic:pic>
+              </a:graphicData>
+            </a:graphic>
+          </wp:inline>
+        </w:drawing>
+      </w:r>
+      <w:bookmarkStart w:id="0" w:name="_GoBack"/>
+      <w:bookmarkEnd w:id="0"/>
+    </w:p>
+    <w:p>
+      <w:pPr>
+        <w:pStyle w:val="Default"/>
+        <w:rPr>
+          <w:rFonts w:eastAsia="標楷體"/>
+          <w:sz w:val="23"/>
+          <w:szCs w:val="23"/>
+        </w:rPr>
+      </w:pPr>
+      <w:r>
+        <w:rPr>
+          <w:rFonts w:eastAsia="標楷體"/>
+          <w:sz w:val="23"/>
+          <w:szCs w:val="23"/>
+        </w:rPr>
+        <w:t xml:space="preserve">(2) Total Simulation Time of given I_mem_compression: (ns) </w:t>
+      </w:r>
+    </w:p>
+    <w:p>
+      <w:pPr>
+        <w:pStyle w:val="Default"/>
+        <w:rPr>
+          <w:rFonts w:eastAsia="標楷體"/>
+          <w:sz w:val="23"/>
+          <w:szCs w:val="23"/>
+        </w:rPr>
+      </w:pPr>
       <w:r>
         <w:rPr>
           <w:rFonts w:ascii="標楷體" w:eastAsia="標楷體" w:cs="標楷體" w:hint="eastAsia"/>
@@ -1654,7 +1624,6 @@
         </w:rPr>
         <w:t>截圖</w:t>
       </w:r>
-      <w:proofErr w:type="gramEnd"/>
       <w:r>
         <w:rPr>
           <w:rFonts w:eastAsia="標楷體"/>
@@ -1662,6 +1631,14 @@
           <w:szCs w:val="23"/>
         </w:rPr>
         <w:t xml:space="preserve">: </w:t>
+      </w:r>
+      <w:r>
+        <w:rPr>
+          <w:rFonts w:eastAsia="標楷體"/>
+          <w:sz w:val="23"/>
+          <w:szCs w:val="23"/>
+        </w:rPr>
+        <w:t xml:space="preserve"> 476528.25ns</w:t>
       </w:r>
     </w:p>
     <w:p>
@@ -1669,10 +1646,50 @@
         <w:pStyle w:val="a3"/>
         <w:ind w:leftChars="0" w:left="482" w:firstLineChars="200" w:firstLine="480"/>
         <w:rPr>
-          <w:rFonts w:ascii="Times New Roman" w:eastAsia="標楷體" w:hAnsi="Times New Roman" w:cs="Times New Roman" w:hint="eastAsia"/>
+          <w:rFonts w:ascii="Times New Roman" w:eastAsia="標楷體" w:hAnsi="Times New Roman" w:cs="Times New Roman"/>
           <w:noProof/>
         </w:rPr>
       </w:pPr>
+      <w:r>
+        <w:rPr>
+          <w:noProof/>
+        </w:rPr>
+        <w:drawing>
+          <wp:inline distT="0" distB="0" distL="0" distR="0" wp14:anchorId="1936C61B" wp14:editId="06E2E6EA">
+            <wp:extent cx="5274310" cy="784860"/>
+            <wp:effectExtent l="0" t="0" r="2540" b="0"/>
+            <wp:docPr id="7" name="圖片 7"/>
+            <wp:cNvGraphicFramePr>
+              <a:graphicFrameLocks xmlns:a="http://schemas.openxmlformats.org/drawingml/2006/main" noChangeAspect="1"/>
+            </wp:cNvGraphicFramePr>
+            <a:graphic xmlns:a="http://schemas.openxmlformats.org/drawingml/2006/main">
+              <a:graphicData uri="http://schemas.openxmlformats.org/drawingml/2006/picture">
+                <pic:pic xmlns:pic="http://schemas.openxmlformats.org/drawingml/2006/picture">
+                  <pic:nvPicPr>
+                    <pic:cNvPr id="1" name=""/>
+                    <pic:cNvPicPr/>
+                  </pic:nvPicPr>
+                  <pic:blipFill>
+                    <a:blip r:embed="rId14"/>
+                    <a:stretch>
+                      <a:fillRect/>
+                    </a:stretch>
+                  </pic:blipFill>
+                  <pic:spPr>
+                    <a:xfrm>
+                      <a:off x="0" y="0"/>
+                      <a:ext cx="5274310" cy="784860"/>
+                    </a:xfrm>
+                    <a:prstGeom prst="rect">
+                      <a:avLst/>
+                    </a:prstGeom>
+                  </pic:spPr>
+                </pic:pic>
+              </a:graphicData>
+            </a:graphic>
+          </wp:inline>
+        </w:drawing>
+      </w:r>
     </w:p>
     <w:sectPr>
       <w:pgSz w:w="11906" w:h="16838"/>
@@ -1685,7 +1702,7 @@
 </file>
 
 <file path=word/endnotes.xml><?xml version="1.0" encoding="utf-8"?>
-<w:endnotes xmlns:wpc="http://schemas.microsoft.com/office/word/2010/wordprocessingCanvas" xmlns:cx="http://schemas.microsoft.com/office/drawing/2014/chartex" xmlns:cx1="http://schemas.microsoft.com/office/drawing/2015/9/8/chartex" xmlns:cx2="http://schemas.microsoft.com/office/drawing/2015/10/21/chartex" xmlns:cx3="http://schemas.microsoft.com/office/drawing/2016/5/9/chartex" xmlns:cx4="http://schemas.microsoft.com/office/drawing/2016/5/10/chartex" xmlns:cx5="http://schemas.microsoft.com/office/drawing/2016/5/11/chartex" xmlns:cx6="http://schemas.microsoft.com/office/drawing/2016/5/12/chartex" xmlns:cx7="http://schemas.microsoft.com/office/drawing/2016/5/13/chartex" xmlns:cx8="http://schemas.microsoft.com/office/drawing/2016/5/14/chartex" xmlns:mc="http://schemas.openxmlformats.org/markup-compatibility/2006" xmlns:aink="http://schemas.microsoft.com/office/drawing/2016/ink" xmlns:am3d="http://schemas.microsoft.com/office/drawing/2017/model3d" xmlns:o="urn:schemas-microsoft-com:office:office" xmlns:r="http://schemas.openxmlformats.org/officeDocument/2006/relationships" xmlns:m="http://schemas.openxmlformats.org/officeDocument/2006/math" xmlns:v="urn:schemas-microsoft-com:vml" xmlns:wp14="http://schemas.microsoft.com/office/word/2010/wordprocessingDrawing" xmlns:wp="http://schemas.openxmlformats.org/drawingml/2006/wordprocessingDrawing" xmlns:w10="urn:schemas-microsoft-com:office:word" xmlns:w="http://schemas.openxmlformats.org/wordprocessingml/2006/main" xmlns:w14="http://schemas.microsoft.com/office/word/2010/wordml" xmlns:w15="http://schemas.microsoft.com/office/word/2012/wordml" xmlns:w16cid="http://schemas.microsoft.com/office/word/2016/wordml/cid" xmlns:w16se="http://schemas.microsoft.com/office/word/2015/wordml/symex" xmlns:wpg="http://schemas.microsoft.com/office/word/2010/wordprocessingGroup" xmlns:wpi="http://schemas.microsoft.com/office/word/2010/wordprocessingInk" xmlns:wne="http://schemas.microsoft.com/office/word/2006/wordml" xmlns:wps="http://schemas.microsoft.com/office/word/2010/wordprocessingShape" mc:Ignorable="w14 w15 w16se w16cid wp14">
+<w:endnotes xmlns:wpc="http://schemas.microsoft.com/office/word/2010/wordprocessingCanvas" xmlns:cx="http://schemas.microsoft.com/office/drawing/2014/chartex" xmlns:cx1="http://schemas.microsoft.com/office/drawing/2015/9/8/chartex" xmlns:mc="http://schemas.openxmlformats.org/markup-compatibility/2006" xmlns:o="urn:schemas-microsoft-com:office:office" xmlns:r="http://schemas.openxmlformats.org/officeDocument/2006/relationships" xmlns:m="http://schemas.openxmlformats.org/officeDocument/2006/math" xmlns:v="urn:schemas-microsoft-com:vml" xmlns:wp14="http://schemas.microsoft.com/office/word/2010/wordprocessingDrawing" xmlns:wp="http://schemas.openxmlformats.org/drawingml/2006/wordprocessingDrawing" xmlns:w10="urn:schemas-microsoft-com:office:word" xmlns:w="http://schemas.openxmlformats.org/wordprocessingml/2006/main" xmlns:w14="http://schemas.microsoft.com/office/word/2010/wordml" xmlns:w15="http://schemas.microsoft.com/office/word/2012/wordml" xmlns:w16se="http://schemas.microsoft.com/office/word/2015/wordml/symex" xmlns:wpg="http://schemas.microsoft.com/office/word/2010/wordprocessingGroup" xmlns:wpi="http://schemas.microsoft.com/office/word/2010/wordprocessingInk" xmlns:wne="http://schemas.microsoft.com/office/word/2006/wordml" xmlns:wps="http://schemas.microsoft.com/office/word/2010/wordprocessingShape" mc:Ignorable="w14 w15 w16se wp14">
   <w:endnote w:type="separator" w:id="-1">
     <w:p>
       <w:r>
@@ -1704,7 +1721,7 @@
 </file>
 
 <file path=word/footnotes.xml><?xml version="1.0" encoding="utf-8"?>
-<w:footnotes xmlns:wpc="http://schemas.microsoft.com/office/word/2010/wordprocessingCanvas" xmlns:cx="http://schemas.microsoft.com/office/drawing/2014/chartex" xmlns:cx1="http://schemas.microsoft.com/office/drawing/2015/9/8/chartex" xmlns:cx2="http://schemas.microsoft.com/office/drawing/2015/10/21/chartex" xmlns:cx3="http://schemas.microsoft.com/office/drawing/2016/5/9/chartex" xmlns:cx4="http://schemas.microsoft.com/office/drawing/2016/5/10/chartex" xmlns:cx5="http://schemas.microsoft.com/office/drawing/2016/5/11/chartex" xmlns:cx6="http://schemas.microsoft.com/office/drawing/2016/5/12/chartex" xmlns:cx7="http://schemas.microsoft.com/office/drawing/2016/5/13/chartex" xmlns:cx8="http://schemas.microsoft.com/office/drawing/2016/5/14/chartex" xmlns:mc="http://schemas.openxmlformats.org/markup-compatibility/2006" xmlns:aink="http://schemas.microsoft.com/office/drawing/2016/ink" xmlns:am3d="http://schemas.microsoft.com/office/drawing/2017/model3d" xmlns:o="urn:schemas-microsoft-com:office:office" xmlns:r="http://schemas.openxmlformats.org/officeDocument/2006/relationships" xmlns:m="http://schemas.openxmlformats.org/officeDocument/2006/math" xmlns:v="urn:schemas-microsoft-com:vml" xmlns:wp14="http://schemas.microsoft.com/office/word/2010/wordprocessingDrawing" xmlns:wp="http://schemas.openxmlformats.org/drawingml/2006/wordprocessingDrawing" xmlns:w10="urn:schemas-microsoft-com:office:word" xmlns:w="http://schemas.openxmlformats.org/wordprocessingml/2006/main" xmlns:w14="http://schemas.microsoft.com/office/word/2010/wordml" xmlns:w15="http://schemas.microsoft.com/office/word/2012/wordml" xmlns:w16cid="http://schemas.microsoft.com/office/word/2016/wordml/cid" xmlns:w16se="http://schemas.microsoft.com/office/word/2015/wordml/symex" xmlns:wpg="http://schemas.microsoft.com/office/word/2010/wordprocessingGroup" xmlns:wpi="http://schemas.microsoft.com/office/word/2010/wordprocessingInk" xmlns:wne="http://schemas.microsoft.com/office/word/2006/wordml" xmlns:wps="http://schemas.microsoft.com/office/word/2010/wordprocessingShape" mc:Ignorable="w14 w15 w16se w16cid wp14">
+<w:footnotes xmlns:wpc="http://schemas.microsoft.com/office/word/2010/wordprocessingCanvas" xmlns:cx="http://schemas.microsoft.com/office/drawing/2014/chartex" xmlns:cx1="http://schemas.microsoft.com/office/drawing/2015/9/8/chartex" xmlns:mc="http://schemas.openxmlformats.org/markup-compatibility/2006" xmlns:o="urn:schemas-microsoft-com:office:office" xmlns:r="http://schemas.openxmlformats.org/officeDocument/2006/relationships" xmlns:m="http://schemas.openxmlformats.org/officeDocument/2006/math" xmlns:v="urn:schemas-microsoft-com:vml" xmlns:wp14="http://schemas.microsoft.com/office/word/2010/wordprocessingDrawing" xmlns:wp="http://schemas.openxmlformats.org/drawingml/2006/wordprocessingDrawing" xmlns:w10="urn:schemas-microsoft-com:office:word" xmlns:w="http://schemas.openxmlformats.org/wordprocessingml/2006/main" xmlns:w14="http://schemas.microsoft.com/office/word/2010/wordml" xmlns:w15="http://schemas.microsoft.com/office/word/2012/wordml" xmlns:w16se="http://schemas.microsoft.com/office/word/2015/wordml/symex" xmlns:wpg="http://schemas.microsoft.com/office/word/2010/wordprocessingGroup" xmlns:wpi="http://schemas.microsoft.com/office/word/2010/wordprocessingInk" xmlns:wne="http://schemas.microsoft.com/office/word/2006/wordml" xmlns:wps="http://schemas.microsoft.com/office/word/2010/wordprocessingShape" mc:Ignorable="w14 w15 w16se wp14">
   <w:footnote w:type="separator" w:id="-1">
     <w:p>
       <w:r>
@@ -1723,7 +1740,7 @@
 </file>
 
 <file path=word/numbering.xml><?xml version="1.0" encoding="utf-8"?>
-<w:numbering xmlns:wpc="http://schemas.microsoft.com/office/word/2010/wordprocessingCanvas" xmlns:cx="http://schemas.microsoft.com/office/drawing/2014/chartex" xmlns:cx1="http://schemas.microsoft.com/office/drawing/2015/9/8/chartex" xmlns:cx2="http://schemas.microsoft.com/office/drawing/2015/10/21/chartex" xmlns:cx3="http://schemas.microsoft.com/office/drawing/2016/5/9/chartex" xmlns:cx4="http://schemas.microsoft.com/office/drawing/2016/5/10/chartex" xmlns:cx5="http://schemas.microsoft.com/office/drawing/2016/5/11/chartex" xmlns:cx6="http://schemas.microsoft.com/office/drawing/2016/5/12/chartex" xmlns:cx7="http://schemas.microsoft.com/office/drawing/2016/5/13/chartex" xmlns:cx8="http://schemas.microsoft.com/office/drawing/2016/5/14/chartex" xmlns:mc="http://schemas.openxmlformats.org/markup-compatibility/2006" xmlns:aink="http://schemas.microsoft.com/office/drawing/2016/ink" xmlns:am3d="http://schemas.microsoft.com/office/drawing/2017/model3d" xmlns:o="urn:schemas-microsoft-com:office:office" xmlns:r="http://schemas.openxmlformats.org/officeDocument/2006/relationships" xmlns:m="http://schemas.openxmlformats.org/officeDocument/2006/math" xmlns:v="urn:schemas-microsoft-com:vml" xmlns:wp14="http://schemas.microsoft.com/office/word/2010/wordprocessingDrawing" xmlns:wp="http://schemas.openxmlformats.org/drawingml/2006/wordprocessingDrawing" xmlns:w10="urn:schemas-microsoft-com:office:word" xmlns:w="http://schemas.openxmlformats.org/wordprocessingml/2006/main" xmlns:w14="http://schemas.microsoft.com/office/word/2010/wordml" xmlns:w15="http://schemas.microsoft.com/office/word/2012/wordml" xmlns:w16cid="http://schemas.microsoft.com/office/word/2016/wordml/cid" xmlns:w16se="http://schemas.microsoft.com/office/word/2015/wordml/symex" xmlns:wpg="http://schemas.microsoft.com/office/word/2010/wordprocessingGroup" xmlns:wpi="http://schemas.microsoft.com/office/word/2010/wordprocessingInk" xmlns:wne="http://schemas.microsoft.com/office/word/2006/wordml" xmlns:wps="http://schemas.microsoft.com/office/word/2010/wordprocessingShape" mc:Ignorable="w14 w15 w16se w16cid wp14">
+<w:numbering xmlns:wpc="http://schemas.microsoft.com/office/word/2010/wordprocessingCanvas" xmlns:cx="http://schemas.microsoft.com/office/drawing/2014/chartex" xmlns:cx1="http://schemas.microsoft.com/office/drawing/2015/9/8/chartex" xmlns:mc="http://schemas.openxmlformats.org/markup-compatibility/2006" xmlns:o="urn:schemas-microsoft-com:office:office" xmlns:r="http://schemas.openxmlformats.org/officeDocument/2006/relationships" xmlns:m="http://schemas.openxmlformats.org/officeDocument/2006/math" xmlns:v="urn:schemas-microsoft-com:vml" xmlns:wp14="http://schemas.microsoft.com/office/word/2010/wordprocessingDrawing" xmlns:wp="http://schemas.openxmlformats.org/drawingml/2006/wordprocessingDrawing" xmlns:w10="urn:schemas-microsoft-com:office:word" xmlns:w="http://schemas.openxmlformats.org/wordprocessingml/2006/main" xmlns:w14="http://schemas.microsoft.com/office/word/2010/wordml" xmlns:w15="http://schemas.microsoft.com/office/word/2012/wordml" xmlns:w16se="http://schemas.microsoft.com/office/word/2015/wordml/symex" xmlns:wpg="http://schemas.microsoft.com/office/word/2010/wordprocessingGroup" xmlns:wpi="http://schemas.microsoft.com/office/word/2010/wordprocessingInk" xmlns:wne="http://schemas.microsoft.com/office/word/2006/wordml" xmlns:wps="http://schemas.microsoft.com/office/word/2010/wordprocessingShape" mc:Ignorable="w14 w15 w16se wp14">
   <w:abstractNum w:abstractNumId="0" w15:restartNumberingAfterBreak="0">
     <w:nsid w:val="0F2E1B0C"/>
     <w:multiLevelType w:val="hybridMultilevel"/>
@@ -2489,7 +2506,7 @@
 </file>
 
 <file path=word/styles.xml><?xml version="1.0" encoding="utf-8"?>
-<w:styles xmlns:mc="http://schemas.openxmlformats.org/markup-compatibility/2006" xmlns:r="http://schemas.openxmlformats.org/officeDocument/2006/relationships" xmlns:w="http://schemas.openxmlformats.org/wordprocessingml/2006/main" xmlns:w14="http://schemas.microsoft.com/office/word/2010/wordml" xmlns:w15="http://schemas.microsoft.com/office/word/2012/wordml" xmlns:w16cid="http://schemas.microsoft.com/office/word/2016/wordml/cid" xmlns:w16se="http://schemas.microsoft.com/office/word/2015/wordml/symex" mc:Ignorable="w14 w15 w16se w16cid">
+<w:styles xmlns:mc="http://schemas.openxmlformats.org/markup-compatibility/2006" xmlns:r="http://schemas.openxmlformats.org/officeDocument/2006/relationships" xmlns:w="http://schemas.openxmlformats.org/wordprocessingml/2006/main" xmlns:w14="http://schemas.microsoft.com/office/word/2010/wordml" xmlns:w15="http://schemas.microsoft.com/office/word/2012/wordml" xmlns:w16se="http://schemas.microsoft.com/office/word/2015/wordml/symex" mc:Ignorable="w14 w15 w16se">
   <w:docDefaults>
     <w:rPrDefault>
       <w:rPr>
@@ -2502,7 +2519,7 @@
     </w:rPrDefault>
     <w:pPrDefault/>
   </w:docDefaults>
-  <w:latentStyles w:defLockedState="0" w:defUIPriority="99" w:defSemiHidden="0" w:defUnhideWhenUsed="0" w:defQFormat="0" w:count="375">
+  <w:latentStyles w:defLockedState="0" w:defUIPriority="99" w:defSemiHidden="0" w:defUnhideWhenUsed="0" w:defQFormat="0" w:count="371">
     <w:lsdException w:name="Normal" w:uiPriority="0" w:qFormat="1"/>
     <w:lsdException w:name="heading 1" w:uiPriority="9" w:qFormat="1"/>
     <w:lsdException w:name="heading 2" w:semiHidden="1" w:uiPriority="9" w:unhideWhenUsed="1" w:qFormat="1"/>
@@ -2874,10 +2891,6 @@
     <w:lsdException w:name="List Table 5 Dark Accent 6" w:uiPriority="50"/>
     <w:lsdException w:name="List Table 6 Colorful Accent 6" w:uiPriority="51"/>
     <w:lsdException w:name="List Table 7 Colorful Accent 6" w:uiPriority="52"/>
-    <w:lsdException w:name="Mention" w:semiHidden="1" w:unhideWhenUsed="1"/>
-    <w:lsdException w:name="Smart Hyperlink" w:semiHidden="1" w:unhideWhenUsed="1"/>
-    <w:lsdException w:name="Hashtag" w:semiHidden="1" w:unhideWhenUsed="1"/>
-    <w:lsdException w:name="Unresolved Mention" w:semiHidden="1" w:unhideWhenUsed="1"/>
   </w:latentStyles>
   <w:style w:type="paragraph" w:default="1" w:styleId="a">
     <w:name w:val="Normal"/>
@@ -3328,7 +3341,7 @@
 </file>
 
 <file path=customXml/itemProps1.xml><?xml version="1.0" encoding="utf-8"?>
-<ds:datastoreItem xmlns:ds="http://schemas.openxmlformats.org/officeDocument/2006/customXml" ds:itemID="{BA420BD1-9741-4F75-9F09-8722AC4927CF}">
+<ds:datastoreItem xmlns:ds="http://schemas.openxmlformats.org/officeDocument/2006/customXml" ds:itemID="{C5B16E60-27A9-4939-8BEF-AF057B49F49C}">
   <ds:schemaRefs>
     <ds:schemaRef ds:uri="http://schemas.openxmlformats.org/officeDocument/2006/bibliography"/>
   </ds:schemaRefs>

</xml_diff>